<commit_message>
Create indexes for query 1, 2, 3, 4 and 5
</commit_message>
<xml_diff>
--- a/Query_runtime.docx
+++ b/Query_runtime.docx
@@ -98,6 +98,29 @@
           <w:szCs w:val="28"/>
         </w:rPr>
       </w:pPr>
+      <w:r>
+        <w:rPr>
+          <w:sz w:val="28"/>
+          <w:szCs w:val="28"/>
+        </w:rPr>
+        <w:t xml:space="preserve">Za prvi </w:t>
+      </w:r>
+      <w:proofErr w:type="spellStart"/>
+      <w:r>
+        <w:rPr>
+          <w:sz w:val="28"/>
+          <w:szCs w:val="28"/>
+        </w:rPr>
+        <w:t>query</w:t>
+      </w:r>
+      <w:proofErr w:type="spellEnd"/>
+      <w:r>
+        <w:rPr>
+          <w:sz w:val="28"/>
+          <w:szCs w:val="28"/>
+        </w:rPr>
+        <w:t xml:space="preserve"> nije potreban indeks </w:t>
+      </w:r>
     </w:p>
     <w:p>
       <w:pPr>
@@ -198,6 +221,113 @@
     </w:p>
     <w:p>
       <w:pPr>
+        <w:rPr>
+          <w:sz w:val="28"/>
+          <w:szCs w:val="28"/>
+        </w:rPr>
+      </w:pPr>
+    </w:p>
+    <w:p>
+      <w:pPr>
+        <w:rPr>
+          <w:sz w:val="28"/>
+          <w:szCs w:val="28"/>
+        </w:rPr>
+      </w:pPr>
+    </w:p>
+    <w:p>
+      <w:pPr>
+        <w:rPr>
+          <w:sz w:val="28"/>
+          <w:szCs w:val="28"/>
+        </w:rPr>
+      </w:pPr>
+    </w:p>
+    <w:p>
+      <w:pPr>
+        <w:rPr>
+          <w:sz w:val="28"/>
+          <w:szCs w:val="28"/>
+        </w:rPr>
+      </w:pPr>
+    </w:p>
+    <w:p>
+      <w:pPr>
+        <w:rPr>
+          <w:sz w:val="28"/>
+          <w:szCs w:val="28"/>
+        </w:rPr>
+      </w:pPr>
+      <w:proofErr w:type="spellStart"/>
+      <w:r>
+        <w:rPr>
+          <w:sz w:val="28"/>
+          <w:szCs w:val="28"/>
+        </w:rPr>
+        <w:lastRenderedPageBreak/>
+        <w:t>After</w:t>
+      </w:r>
+      <w:proofErr w:type="spellEnd"/>
+    </w:p>
+    <w:p>
+      <w:pPr>
+        <w:rPr>
+          <w:sz w:val="28"/>
+          <w:szCs w:val="28"/>
+        </w:rPr>
+      </w:pPr>
+      <w:r>
+        <w:rPr>
+          <w:noProof/>
+          <w:sz w:val="28"/>
+          <w:szCs w:val="28"/>
+          <w:lang w:eastAsia="hr-HR"/>
+        </w:rPr>
+        <w:drawing>
+          <wp:inline distT="0" distB="0" distL="0" distR="0">
+            <wp:extent cx="2875859" cy="2163868"/>
+            <wp:effectExtent l="0" t="0" r="1270" b="8255"/>
+            <wp:docPr id="29" name="Picture 29"/>
+            <wp:cNvGraphicFramePr>
+              <a:graphicFrameLocks xmlns:a="http://schemas.openxmlformats.org/drawingml/2006/main" noChangeAspect="1"/>
+            </wp:cNvGraphicFramePr>
+            <a:graphic xmlns:a="http://schemas.openxmlformats.org/drawingml/2006/main">
+              <a:graphicData uri="http://schemas.openxmlformats.org/drawingml/2006/picture">
+                <pic:pic xmlns:pic="http://schemas.openxmlformats.org/drawingml/2006/picture">
+                  <pic:nvPicPr>
+                    <pic:cNvPr id="29" name="Snimka zaslona 2025-12-13 201713.png"/>
+                    <pic:cNvPicPr/>
+                  </pic:nvPicPr>
+                  <pic:blipFill>
+                    <a:blip r:embed="rId6" cstate="print">
+                      <a:extLst>
+                        <a:ext uri="{28A0092B-C50C-407E-A947-70E740481C1C}">
+                          <a14:useLocalDpi xmlns:a14="http://schemas.microsoft.com/office/drawing/2010/main" val="0"/>
+                        </a:ext>
+                      </a:extLst>
+                    </a:blip>
+                    <a:stretch>
+                      <a:fillRect/>
+                    </a:stretch>
+                  </pic:blipFill>
+                  <pic:spPr>
+                    <a:xfrm>
+                      <a:off x="0" y="0"/>
+                      <a:ext cx="2906596" cy="2186995"/>
+                    </a:xfrm>
+                    <a:prstGeom prst="rect">
+                      <a:avLst/>
+                    </a:prstGeom>
+                  </pic:spPr>
+                </pic:pic>
+              </a:graphicData>
+            </a:graphic>
+          </wp:inline>
+        </w:drawing>
+      </w:r>
+    </w:p>
+    <w:p>
+      <w:pPr>
         <w:pStyle w:val="NormalWeb"/>
         <w:spacing w:before="0" w:beforeAutospacing="0" w:after="160" w:afterAutospacing="0"/>
         <w:rPr>
@@ -212,63 +342,14 @@
       <w:pPr>
         <w:pStyle w:val="NormalWeb"/>
         <w:spacing w:before="0" w:beforeAutospacing="0" w:after="160" w:afterAutospacing="0"/>
+      </w:pPr>
+      <w:r>
         <w:rPr>
           <w:rFonts w:ascii="Aptos" w:hAnsi="Aptos"/>
           <w:b/>
           <w:bCs/>
           <w:color w:val="000000"/>
         </w:rPr>
-      </w:pPr>
-    </w:p>
-    <w:p>
-      <w:pPr>
-        <w:pStyle w:val="NormalWeb"/>
-        <w:spacing w:before="0" w:beforeAutospacing="0" w:after="160" w:afterAutospacing="0"/>
-        <w:rPr>
-          <w:rFonts w:ascii="Aptos" w:hAnsi="Aptos"/>
-          <w:b/>
-          <w:bCs/>
-          <w:color w:val="000000"/>
-        </w:rPr>
-      </w:pPr>
-    </w:p>
-    <w:p>
-      <w:pPr>
-        <w:pStyle w:val="NormalWeb"/>
-        <w:spacing w:before="0" w:beforeAutospacing="0" w:after="160" w:afterAutospacing="0"/>
-        <w:rPr>
-          <w:rFonts w:ascii="Aptos" w:hAnsi="Aptos"/>
-          <w:b/>
-          <w:bCs/>
-          <w:color w:val="000000"/>
-        </w:rPr>
-      </w:pPr>
-    </w:p>
-    <w:p>
-      <w:pPr>
-        <w:pStyle w:val="NormalWeb"/>
-        <w:spacing w:before="0" w:beforeAutospacing="0" w:after="160" w:afterAutospacing="0"/>
-        <w:rPr>
-          <w:rFonts w:ascii="Aptos" w:hAnsi="Aptos"/>
-          <w:b/>
-          <w:bCs/>
-          <w:color w:val="000000"/>
-        </w:rPr>
-      </w:pPr>
-    </w:p>
-    <w:p>
-      <w:pPr>
-        <w:pStyle w:val="NormalWeb"/>
-        <w:spacing w:before="0" w:beforeAutospacing="0" w:after="160" w:afterAutospacing="0"/>
-      </w:pPr>
-      <w:r>
-        <w:rPr>
-          <w:rFonts w:ascii="Aptos" w:hAnsi="Aptos"/>
-          <w:b/>
-          <w:bCs/>
-          <w:color w:val="000000"/>
-        </w:rPr>
-        <w:lastRenderedPageBreak/>
         <w:t>3</w:t>
       </w:r>
       <w:r>
@@ -328,7 +409,7 @@
                     <pic:cNvPicPr/>
                   </pic:nvPicPr>
                   <pic:blipFill>
-                    <a:blip r:embed="rId6" cstate="print">
+                    <a:blip r:embed="rId7" cstate="print">
                       <a:extLst>
                         <a:ext uri="{28A0092B-C50C-407E-A947-70E740481C1C}">
                           <a14:useLocalDpi xmlns:a14="http://schemas.microsoft.com/office/drawing/2010/main" val="0"/>
@@ -362,42 +443,13 @@
           <w:szCs w:val="28"/>
         </w:rPr>
       </w:pPr>
-    </w:p>
-    <w:p>
-      <w:pPr>
-        <w:pStyle w:val="NormalWeb"/>
-        <w:spacing w:before="0" w:beforeAutospacing="0" w:after="160" w:afterAutospacing="0"/>
-        <w:rPr>
-          <w:rFonts w:ascii="Aptos" w:hAnsi="Aptos"/>
-          <w:b/>
-          <w:bCs/>
-          <w:color w:val="000000"/>
-        </w:rPr>
-      </w:pPr>
-      <w:r>
-        <w:rPr>
-          <w:rFonts w:ascii="Aptos" w:hAnsi="Aptos"/>
-          <w:b/>
-          <w:bCs/>
-          <w:color w:val="000000"/>
-        </w:rPr>
-        <w:t>4. Prikaži sve utakmice određenog turnira</w:t>
-      </w:r>
-    </w:p>
-    <w:p>
-      <w:pPr>
-        <w:pStyle w:val="NormalWeb"/>
-        <w:spacing w:before="0" w:beforeAutospacing="0" w:after="160" w:afterAutospacing="0"/>
-      </w:pPr>
       <w:proofErr w:type="spellStart"/>
       <w:r>
         <w:rPr>
-          <w:rFonts w:ascii="Aptos" w:hAnsi="Aptos"/>
-          <w:b/>
-          <w:bCs/>
-          <w:color w:val="000000"/>
-        </w:rPr>
-        <w:t>Before</w:t>
+          <w:sz w:val="28"/>
+          <w:szCs w:val="28"/>
+        </w:rPr>
+        <w:t>After</w:t>
       </w:r>
       <w:proofErr w:type="spellEnd"/>
     </w:p>
@@ -417,9 +469,9 @@
         </w:rPr>
         <w:drawing>
           <wp:inline distT="0" distB="0" distL="0" distR="0">
-            <wp:extent cx="3278742" cy="2691084"/>
-            <wp:effectExtent l="0" t="0" r="0" b="0"/>
-            <wp:docPr id="4" name="Picture 4"/>
+            <wp:extent cx="3231195" cy="2587948"/>
+            <wp:effectExtent l="0" t="0" r="7620" b="3175"/>
+            <wp:docPr id="30" name="Picture 30"/>
             <wp:cNvGraphicFramePr>
               <a:graphicFrameLocks xmlns:a="http://schemas.openxmlformats.org/drawingml/2006/main" noChangeAspect="1"/>
             </wp:cNvGraphicFramePr>
@@ -427,177 +479,7 @@
               <a:graphicData uri="http://schemas.openxmlformats.org/drawingml/2006/picture">
                 <pic:pic xmlns:pic="http://schemas.openxmlformats.org/drawingml/2006/picture">
                   <pic:nvPicPr>
-                    <pic:cNvPr id="4" name="Snimka zaslona 2025-12-13 182518.png"/>
-                    <pic:cNvPicPr/>
-                  </pic:nvPicPr>
-                  <pic:blipFill>
-                    <a:blip r:embed="rId7" cstate="print">
-                      <a:extLst>
-                        <a:ext uri="{28A0092B-C50C-407E-A947-70E740481C1C}">
-                          <a14:useLocalDpi xmlns:a14="http://schemas.microsoft.com/office/drawing/2010/main" val="0"/>
-                        </a:ext>
-                      </a:extLst>
-                    </a:blip>
-                    <a:stretch>
-                      <a:fillRect/>
-                    </a:stretch>
-                  </pic:blipFill>
-                  <pic:spPr>
-                    <a:xfrm>
-                      <a:off x="0" y="0"/>
-                      <a:ext cx="3290894" cy="2701058"/>
-                    </a:xfrm>
-                    <a:prstGeom prst="rect">
-                      <a:avLst/>
-                    </a:prstGeom>
-                  </pic:spPr>
-                </pic:pic>
-              </a:graphicData>
-            </a:graphic>
-          </wp:inline>
-        </w:drawing>
-      </w:r>
-    </w:p>
-    <w:p>
-      <w:pPr>
-        <w:rPr>
-          <w:sz w:val="28"/>
-          <w:szCs w:val="28"/>
-        </w:rPr>
-      </w:pPr>
-    </w:p>
-    <w:p>
-      <w:pPr>
-        <w:pStyle w:val="NormalWeb"/>
-        <w:spacing w:before="0" w:beforeAutospacing="0" w:after="160" w:afterAutospacing="0"/>
-        <w:rPr>
-          <w:rFonts w:ascii="Aptos" w:hAnsi="Aptos"/>
-          <w:b/>
-          <w:bCs/>
-          <w:color w:val="000000"/>
-        </w:rPr>
-      </w:pPr>
-    </w:p>
-    <w:p>
-      <w:pPr>
-        <w:pStyle w:val="NormalWeb"/>
-        <w:spacing w:before="0" w:beforeAutospacing="0" w:after="160" w:afterAutospacing="0"/>
-        <w:rPr>
-          <w:rFonts w:ascii="Aptos" w:hAnsi="Aptos"/>
-          <w:b/>
-          <w:bCs/>
-          <w:color w:val="000000"/>
-        </w:rPr>
-      </w:pPr>
-    </w:p>
-    <w:p>
-      <w:pPr>
-        <w:pStyle w:val="NormalWeb"/>
-        <w:spacing w:before="0" w:beforeAutospacing="0" w:after="160" w:afterAutospacing="0"/>
-        <w:rPr>
-          <w:rFonts w:ascii="Aptos" w:hAnsi="Aptos"/>
-          <w:b/>
-          <w:bCs/>
-          <w:color w:val="000000"/>
-        </w:rPr>
-      </w:pPr>
-    </w:p>
-    <w:p>
-      <w:pPr>
-        <w:pStyle w:val="NormalWeb"/>
-        <w:spacing w:before="0" w:beforeAutospacing="0" w:after="160" w:afterAutospacing="0"/>
-        <w:rPr>
-          <w:rFonts w:ascii="Aptos" w:hAnsi="Aptos"/>
-          <w:b/>
-          <w:bCs/>
-          <w:color w:val="000000"/>
-        </w:rPr>
-      </w:pPr>
-    </w:p>
-    <w:p>
-      <w:pPr>
-        <w:pStyle w:val="NormalWeb"/>
-        <w:spacing w:before="0" w:beforeAutospacing="0" w:after="160" w:afterAutospacing="0"/>
-        <w:rPr>
-          <w:rFonts w:ascii="Aptos" w:hAnsi="Aptos"/>
-          <w:b/>
-          <w:bCs/>
-          <w:color w:val="000000"/>
-        </w:rPr>
-      </w:pPr>
-    </w:p>
-    <w:p>
-      <w:pPr>
-        <w:pStyle w:val="NormalWeb"/>
-        <w:spacing w:before="0" w:beforeAutospacing="0" w:after="160" w:afterAutospacing="0"/>
-        <w:rPr>
-          <w:rFonts w:ascii="Aptos" w:hAnsi="Aptos"/>
-          <w:b/>
-          <w:bCs/>
-          <w:color w:val="000000"/>
-        </w:rPr>
-      </w:pPr>
-    </w:p>
-    <w:p>
-      <w:pPr>
-        <w:pStyle w:val="NormalWeb"/>
-        <w:spacing w:before="0" w:beforeAutospacing="0" w:after="160" w:afterAutospacing="0"/>
-      </w:pPr>
-      <w:r>
-        <w:rPr>
-          <w:rFonts w:ascii="Aptos" w:hAnsi="Aptos"/>
-          <w:b/>
-          <w:bCs/>
-          <w:color w:val="000000"/>
-        </w:rPr>
-        <w:lastRenderedPageBreak/>
-        <w:t>5. Prikaži sve utakmice određenog tima kroz sve turnire</w:t>
-      </w:r>
-    </w:p>
-    <w:p>
-      <w:pPr>
-        <w:rPr>
-          <w:sz w:val="28"/>
-          <w:szCs w:val="28"/>
-        </w:rPr>
-      </w:pPr>
-      <w:proofErr w:type="spellStart"/>
-      <w:r>
-        <w:rPr>
-          <w:sz w:val="28"/>
-          <w:szCs w:val="28"/>
-        </w:rPr>
-        <w:t>Before</w:t>
-      </w:r>
-      <w:proofErr w:type="spellEnd"/>
-    </w:p>
-    <w:p>
-      <w:pPr>
-        <w:rPr>
-          <w:sz w:val="28"/>
-          <w:szCs w:val="28"/>
-        </w:rPr>
-      </w:pPr>
-      <w:r>
-        <w:rPr>
-          <w:noProof/>
-          <w:sz w:val="28"/>
-          <w:szCs w:val="28"/>
-          <w:lang w:eastAsia="hr-HR"/>
-        </w:rPr>
-        <w:drawing>
-          <wp:inline distT="0" distB="0" distL="0" distR="0">
-            <wp:extent cx="2979572" cy="2349960"/>
-            <wp:effectExtent l="0" t="0" r="0" b="0"/>
-            <wp:docPr id="5" name="Picture 5"/>
-            <wp:cNvGraphicFramePr>
-              <a:graphicFrameLocks xmlns:a="http://schemas.openxmlformats.org/drawingml/2006/main" noChangeAspect="1"/>
-            </wp:cNvGraphicFramePr>
-            <a:graphic xmlns:a="http://schemas.openxmlformats.org/drawingml/2006/main">
-              <a:graphicData uri="http://schemas.openxmlformats.org/drawingml/2006/picture">
-                <pic:pic xmlns:pic="http://schemas.openxmlformats.org/drawingml/2006/picture">
-                  <pic:nvPicPr>
-                    <pic:cNvPr id="5" name="Snimka zaslona 2025-12-13 182639.png"/>
+                    <pic:cNvPr id="30" name="Snimka zaslona 2025-12-13 202150.png"/>
                     <pic:cNvPicPr/>
                   </pic:nvPicPr>
                   <pic:blipFill>
@@ -615,7 +497,7 @@
                   <pic:spPr>
                     <a:xfrm>
                       <a:off x="0" y="0"/>
-                      <a:ext cx="2991329" cy="2359233"/>
+                      <a:ext cx="3247534" cy="2601035"/>
                     </a:xfrm>
                     <a:prstGeom prst="rect">
                       <a:avLst/>
@@ -630,6 +512,45 @@
     </w:p>
     <w:p>
       <w:pPr>
+        <w:pStyle w:val="NormalWeb"/>
+        <w:spacing w:before="0" w:beforeAutospacing="0" w:after="160" w:afterAutospacing="0"/>
+        <w:rPr>
+          <w:rFonts w:ascii="Aptos" w:hAnsi="Aptos"/>
+          <w:b/>
+          <w:bCs/>
+          <w:color w:val="000000"/>
+        </w:rPr>
+      </w:pPr>
+      <w:r>
+        <w:rPr>
+          <w:rFonts w:ascii="Aptos" w:hAnsi="Aptos"/>
+          <w:b/>
+          <w:bCs/>
+          <w:color w:val="000000"/>
+        </w:rPr>
+        <w:lastRenderedPageBreak/>
+        <w:t>4. Prikaži sve utakmice određenog turnira</w:t>
+      </w:r>
+    </w:p>
+    <w:p>
+      <w:pPr>
+        <w:pStyle w:val="NormalWeb"/>
+        <w:spacing w:before="0" w:beforeAutospacing="0" w:after="160" w:afterAutospacing="0"/>
+      </w:pPr>
+      <w:proofErr w:type="spellStart"/>
+      <w:r>
+        <w:rPr>
+          <w:rFonts w:ascii="Aptos" w:hAnsi="Aptos"/>
+          <w:b/>
+          <w:bCs/>
+          <w:color w:val="000000"/>
+        </w:rPr>
+        <w:t>Before</w:t>
+      </w:r>
+      <w:proofErr w:type="spellEnd"/>
+    </w:p>
+    <w:p>
+      <w:pPr>
         <w:rPr>
           <w:sz w:val="28"/>
           <w:szCs w:val="28"/>
@@ -644,9 +565,9 @@
         </w:rPr>
         <w:drawing>
           <wp:inline distT="0" distB="0" distL="0" distR="0">
-            <wp:extent cx="3017993" cy="730879"/>
-            <wp:effectExtent l="0" t="0" r="0" b="0"/>
-            <wp:docPr id="6" name="Picture 6"/>
+            <wp:extent cx="2970148" cy="2383125"/>
+            <wp:effectExtent l="0" t="0" r="1905" b="0"/>
+            <wp:docPr id="32" name="Picture 32"/>
             <wp:cNvGraphicFramePr>
               <a:graphicFrameLocks xmlns:a="http://schemas.openxmlformats.org/drawingml/2006/main" noChangeAspect="1"/>
             </wp:cNvGraphicFramePr>
@@ -654,7 +575,7 @@
               <a:graphicData uri="http://schemas.openxmlformats.org/drawingml/2006/picture">
                 <pic:pic xmlns:pic="http://schemas.openxmlformats.org/drawingml/2006/picture">
                   <pic:nvPicPr>
-                    <pic:cNvPr id="6" name="Snimka zaslona 2025-12-13 182655.png"/>
+                    <pic:cNvPr id="32" name="Snimka zaslona 2025-12-13 202648.png"/>
                     <pic:cNvPicPr/>
                   </pic:nvPicPr>
                   <pic:blipFill>
@@ -672,7 +593,7 @@
                   <pic:spPr>
                     <a:xfrm>
                       <a:off x="0" y="0"/>
-                      <a:ext cx="3075361" cy="744772"/>
+                      <a:ext cx="2970148" cy="2383125"/>
                     </a:xfrm>
                     <a:prstGeom prst="rect">
                       <a:avLst/>
@@ -692,41 +613,537 @@
           <w:szCs w:val="28"/>
         </w:rPr>
       </w:pPr>
+      <w:proofErr w:type="spellStart"/>
+      <w:r>
+        <w:rPr>
+          <w:sz w:val="28"/>
+          <w:szCs w:val="28"/>
+        </w:rPr>
+        <w:t>After</w:t>
+      </w:r>
+      <w:proofErr w:type="spellEnd"/>
+    </w:p>
+    <w:p>
+      <w:pPr>
+        <w:rPr>
+          <w:sz w:val="28"/>
+          <w:szCs w:val="28"/>
+        </w:rPr>
+      </w:pPr>
+      <w:r>
+        <w:rPr>
+          <w:noProof/>
+          <w:sz w:val="28"/>
+          <w:szCs w:val="28"/>
+          <w:lang w:eastAsia="hr-HR"/>
+        </w:rPr>
+        <w:drawing>
+          <wp:inline distT="0" distB="0" distL="0" distR="0">
+            <wp:extent cx="2907232" cy="2240991"/>
+            <wp:effectExtent l="0" t="0" r="7620" b="6985"/>
+            <wp:docPr id="33" name="Picture 33"/>
+            <wp:cNvGraphicFramePr>
+              <a:graphicFrameLocks xmlns:a="http://schemas.openxmlformats.org/drawingml/2006/main" noChangeAspect="1"/>
+            </wp:cNvGraphicFramePr>
+            <a:graphic xmlns:a="http://schemas.openxmlformats.org/drawingml/2006/main">
+              <a:graphicData uri="http://schemas.openxmlformats.org/drawingml/2006/picture">
+                <pic:pic xmlns:pic="http://schemas.openxmlformats.org/drawingml/2006/picture">
+                  <pic:nvPicPr>
+                    <pic:cNvPr id="33" name="Snimka zaslona 2025-12-13 202743.png"/>
+                    <pic:cNvPicPr/>
+                  </pic:nvPicPr>
+                  <pic:blipFill>
+                    <a:blip r:embed="rId10" cstate="print">
+                      <a:extLst>
+                        <a:ext uri="{28A0092B-C50C-407E-A947-70E740481C1C}">
+                          <a14:useLocalDpi xmlns:a14="http://schemas.microsoft.com/office/drawing/2010/main" val="0"/>
+                        </a:ext>
+                      </a:extLst>
+                    </a:blip>
+                    <a:stretch>
+                      <a:fillRect/>
+                    </a:stretch>
+                  </pic:blipFill>
+                  <pic:spPr>
+                    <a:xfrm>
+                      <a:off x="0" y="0"/>
+                      <a:ext cx="2907232" cy="2240991"/>
+                    </a:xfrm>
+                    <a:prstGeom prst="rect">
+                      <a:avLst/>
+                    </a:prstGeom>
+                  </pic:spPr>
+                </pic:pic>
+              </a:graphicData>
+            </a:graphic>
+          </wp:inline>
+        </w:drawing>
+      </w:r>
     </w:p>
     <w:p>
       <w:pPr>
         <w:pStyle w:val="NormalWeb"/>
         <w:spacing w:before="0" w:beforeAutospacing="0" w:after="160" w:afterAutospacing="0"/>
-      </w:pPr>
-      <w:r>
         <w:rPr>
           <w:rFonts w:ascii="Aptos" w:hAnsi="Aptos"/>
           <w:b/>
           <w:bCs/>
           <w:color w:val="000000"/>
         </w:rPr>
-        <w:t xml:space="preserve">6. </w:t>
-      </w:r>
-      <w:proofErr w:type="spellStart"/>
-      <w:r>
+      </w:pPr>
+    </w:p>
+    <w:p>
+      <w:pPr>
+        <w:pStyle w:val="NormalWeb"/>
+        <w:spacing w:before="0" w:beforeAutospacing="0" w:after="160" w:afterAutospacing="0"/>
         <w:rPr>
           <w:rFonts w:ascii="Aptos" w:hAnsi="Aptos"/>
           <w:b/>
           <w:bCs/>
           <w:color w:val="000000"/>
         </w:rPr>
-        <w:t>Izlistati</w:t>
-      </w:r>
-      <w:proofErr w:type="spellEnd"/>
-      <w:r>
+      </w:pPr>
+    </w:p>
+    <w:p>
+      <w:pPr>
+        <w:pStyle w:val="NormalWeb"/>
+        <w:spacing w:before="0" w:beforeAutospacing="0" w:after="160" w:afterAutospacing="0"/>
         <w:rPr>
           <w:rFonts w:ascii="Aptos" w:hAnsi="Aptos"/>
           <w:b/>
           <w:bCs/>
           <w:color w:val="000000"/>
         </w:rPr>
+      </w:pPr>
+    </w:p>
+    <w:p>
+      <w:pPr>
+        <w:pStyle w:val="NormalWeb"/>
+        <w:spacing w:before="0" w:beforeAutospacing="0" w:after="160" w:afterAutospacing="0"/>
+        <w:rPr>
+          <w:rFonts w:ascii="Aptos" w:hAnsi="Aptos"/>
+          <w:b/>
+          <w:bCs/>
+          <w:color w:val="000000"/>
+        </w:rPr>
+      </w:pPr>
+    </w:p>
+    <w:p>
+      <w:pPr>
+        <w:pStyle w:val="NormalWeb"/>
+        <w:spacing w:before="0" w:beforeAutospacing="0" w:after="160" w:afterAutospacing="0"/>
+        <w:rPr>
+          <w:rFonts w:ascii="Aptos" w:hAnsi="Aptos"/>
+          <w:b/>
+          <w:bCs/>
+          <w:color w:val="000000"/>
+        </w:rPr>
+      </w:pPr>
+    </w:p>
+    <w:p>
+      <w:pPr>
+        <w:pStyle w:val="NormalWeb"/>
+        <w:spacing w:before="0" w:beforeAutospacing="0" w:after="160" w:afterAutospacing="0"/>
+        <w:rPr>
+          <w:rFonts w:ascii="Aptos" w:hAnsi="Aptos"/>
+          <w:b/>
+          <w:bCs/>
+          <w:color w:val="000000"/>
+        </w:rPr>
+      </w:pPr>
+    </w:p>
+    <w:p>
+      <w:pPr>
+        <w:pStyle w:val="NormalWeb"/>
+        <w:spacing w:before="0" w:beforeAutospacing="0" w:after="160" w:afterAutospacing="0"/>
+      </w:pPr>
+      <w:r>
+        <w:rPr>
+          <w:rFonts w:ascii="Aptos" w:hAnsi="Aptos"/>
+          <w:b/>
+          <w:bCs/>
+          <w:color w:val="000000"/>
+        </w:rPr>
+        <w:t>5. Prikaži sve utakmice određenog tima kroz sve turnire</w:t>
+      </w:r>
+    </w:p>
+    <w:p>
+      <w:pPr>
+        <w:rPr>
+          <w:sz w:val="28"/>
+          <w:szCs w:val="28"/>
+        </w:rPr>
+      </w:pPr>
+      <w:proofErr w:type="spellStart"/>
+      <w:r>
+        <w:rPr>
+          <w:sz w:val="28"/>
+          <w:szCs w:val="28"/>
+        </w:rPr>
+        <w:t>Before</w:t>
+      </w:r>
+      <w:proofErr w:type="spellEnd"/>
+    </w:p>
+    <w:p>
+      <w:pPr>
+        <w:rPr>
+          <w:sz w:val="28"/>
+          <w:szCs w:val="28"/>
+        </w:rPr>
+      </w:pPr>
+      <w:r>
+        <w:rPr>
+          <w:noProof/>
+          <w:sz w:val="28"/>
+          <w:szCs w:val="28"/>
+          <w:lang w:eastAsia="hr-HR"/>
+        </w:rPr>
+        <w:lastRenderedPageBreak/>
+        <w:drawing>
+          <wp:inline distT="0" distB="0" distL="0" distR="0">
+            <wp:extent cx="3015818" cy="2331009"/>
+            <wp:effectExtent l="0" t="0" r="0" b="0"/>
+            <wp:docPr id="34" name="Picture 34"/>
+            <wp:cNvGraphicFramePr>
+              <a:graphicFrameLocks xmlns:a="http://schemas.openxmlformats.org/drawingml/2006/main" noChangeAspect="1"/>
+            </wp:cNvGraphicFramePr>
+            <a:graphic xmlns:a="http://schemas.openxmlformats.org/drawingml/2006/main">
+              <a:graphicData uri="http://schemas.openxmlformats.org/drawingml/2006/picture">
+                <pic:pic xmlns:pic="http://schemas.openxmlformats.org/drawingml/2006/picture">
+                  <pic:nvPicPr>
+                    <pic:cNvPr id="34" name="Snimka zaslona 2025-12-13 203205.png"/>
+                    <pic:cNvPicPr/>
+                  </pic:nvPicPr>
+                  <pic:blipFill>
+                    <a:blip r:embed="rId11" cstate="print">
+                      <a:extLst>
+                        <a:ext uri="{28A0092B-C50C-407E-A947-70E740481C1C}">
+                          <a14:useLocalDpi xmlns:a14="http://schemas.microsoft.com/office/drawing/2010/main" val="0"/>
+                        </a:ext>
+                      </a:extLst>
+                    </a:blip>
+                    <a:stretch>
+                      <a:fillRect/>
+                    </a:stretch>
+                  </pic:blipFill>
+                  <pic:spPr>
+                    <a:xfrm>
+                      <a:off x="0" y="0"/>
+                      <a:ext cx="3050580" cy="2357877"/>
+                    </a:xfrm>
+                    <a:prstGeom prst="rect">
+                      <a:avLst/>
+                    </a:prstGeom>
+                  </pic:spPr>
+                </pic:pic>
+              </a:graphicData>
+            </a:graphic>
+          </wp:inline>
+        </w:drawing>
+      </w:r>
+    </w:p>
+    <w:p>
+      <w:pPr>
+        <w:rPr>
+          <w:sz w:val="28"/>
+          <w:szCs w:val="28"/>
+        </w:rPr>
+      </w:pPr>
+      <w:r>
+        <w:rPr>
+          <w:noProof/>
+          <w:sz w:val="28"/>
+          <w:szCs w:val="28"/>
+          <w:lang w:eastAsia="hr-HR"/>
+        </w:rPr>
+        <w:drawing>
+          <wp:inline distT="0" distB="0" distL="0" distR="0">
+            <wp:extent cx="3046420" cy="309276"/>
+            <wp:effectExtent l="0" t="0" r="1905" b="0"/>
+            <wp:docPr id="35" name="Picture 35"/>
+            <wp:cNvGraphicFramePr>
+              <a:graphicFrameLocks xmlns:a="http://schemas.openxmlformats.org/drawingml/2006/main" noChangeAspect="1"/>
+            </wp:cNvGraphicFramePr>
+            <a:graphic xmlns:a="http://schemas.openxmlformats.org/drawingml/2006/main">
+              <a:graphicData uri="http://schemas.openxmlformats.org/drawingml/2006/picture">
+                <pic:pic xmlns:pic="http://schemas.openxmlformats.org/drawingml/2006/picture">
+                  <pic:nvPicPr>
+                    <pic:cNvPr id="35" name="Snimka zaslona 2025-12-13 203217.png"/>
+                    <pic:cNvPicPr/>
+                  </pic:nvPicPr>
+                  <pic:blipFill>
+                    <a:blip r:embed="rId12" cstate="print">
+                      <a:extLst>
+                        <a:ext uri="{28A0092B-C50C-407E-A947-70E740481C1C}">
+                          <a14:useLocalDpi xmlns:a14="http://schemas.microsoft.com/office/drawing/2010/main" val="0"/>
+                        </a:ext>
+                      </a:extLst>
+                    </a:blip>
+                    <a:stretch>
+                      <a:fillRect/>
+                    </a:stretch>
+                  </pic:blipFill>
+                  <pic:spPr>
+                    <a:xfrm>
+                      <a:off x="0" y="0"/>
+                      <a:ext cx="3046420" cy="309276"/>
+                    </a:xfrm>
+                    <a:prstGeom prst="rect">
+                      <a:avLst/>
+                    </a:prstGeom>
+                  </pic:spPr>
+                </pic:pic>
+              </a:graphicData>
+            </a:graphic>
+          </wp:inline>
+        </w:drawing>
+      </w:r>
+    </w:p>
+    <w:p>
+      <w:pPr>
+        <w:rPr>
+          <w:sz w:val="28"/>
+          <w:szCs w:val="28"/>
+        </w:rPr>
+      </w:pPr>
+    </w:p>
+    <w:p>
+      <w:pPr>
+        <w:rPr>
+          <w:sz w:val="28"/>
+          <w:szCs w:val="28"/>
+        </w:rPr>
+      </w:pPr>
+      <w:proofErr w:type="spellStart"/>
+      <w:r>
+        <w:rPr>
+          <w:sz w:val="28"/>
+          <w:szCs w:val="28"/>
+        </w:rPr>
+        <w:t>After</w:t>
+      </w:r>
+      <w:proofErr w:type="spellEnd"/>
+    </w:p>
+    <w:p>
+      <w:pPr>
+        <w:rPr>
+          <w:sz w:val="28"/>
+          <w:szCs w:val="28"/>
+        </w:rPr>
+      </w:pPr>
+      <w:r>
+        <w:rPr>
+          <w:noProof/>
+          <w:sz w:val="28"/>
+          <w:szCs w:val="28"/>
+          <w:lang w:eastAsia="hr-HR"/>
+        </w:rPr>
+        <w:drawing>
+          <wp:inline distT="0" distB="0" distL="0" distR="0">
+            <wp:extent cx="3169604" cy="2376155"/>
+            <wp:effectExtent l="0" t="0" r="0" b="5715"/>
+            <wp:docPr id="36" name="Picture 36"/>
+            <wp:cNvGraphicFramePr>
+              <a:graphicFrameLocks xmlns:a="http://schemas.openxmlformats.org/drawingml/2006/main" noChangeAspect="1"/>
+            </wp:cNvGraphicFramePr>
+            <a:graphic xmlns:a="http://schemas.openxmlformats.org/drawingml/2006/main">
+              <a:graphicData uri="http://schemas.openxmlformats.org/drawingml/2006/picture">
+                <pic:pic xmlns:pic="http://schemas.openxmlformats.org/drawingml/2006/picture">
+                  <pic:nvPicPr>
+                    <pic:cNvPr id="36" name="Snimka zaslona 2025-12-13 203434.png"/>
+                    <pic:cNvPicPr/>
+                  </pic:nvPicPr>
+                  <pic:blipFill>
+                    <a:blip r:embed="rId13" cstate="print">
+                      <a:extLst>
+                        <a:ext uri="{28A0092B-C50C-407E-A947-70E740481C1C}">
+                          <a14:useLocalDpi xmlns:a14="http://schemas.microsoft.com/office/drawing/2010/main" val="0"/>
+                        </a:ext>
+                      </a:extLst>
+                    </a:blip>
+                    <a:stretch>
+                      <a:fillRect/>
+                    </a:stretch>
+                  </pic:blipFill>
+                  <pic:spPr>
+                    <a:xfrm>
+                      <a:off x="0" y="0"/>
+                      <a:ext cx="3169604" cy="2376155"/>
+                    </a:xfrm>
+                    <a:prstGeom prst="rect">
+                      <a:avLst/>
+                    </a:prstGeom>
+                  </pic:spPr>
+                </pic:pic>
+              </a:graphicData>
+            </a:graphic>
+          </wp:inline>
+        </w:drawing>
+      </w:r>
+    </w:p>
+    <w:p>
+      <w:pPr>
+        <w:rPr>
+          <w:sz w:val="28"/>
+          <w:szCs w:val="28"/>
+        </w:rPr>
+      </w:pPr>
+      <w:r>
+        <w:rPr>
+          <w:noProof/>
+          <w:sz w:val="28"/>
+          <w:szCs w:val="28"/>
+          <w:lang w:eastAsia="hr-HR"/>
+        </w:rPr>
+        <w:drawing>
+          <wp:inline distT="0" distB="0" distL="0" distR="0">
+            <wp:extent cx="3250147" cy="1623282"/>
+            <wp:effectExtent l="0" t="0" r="7620" b="0"/>
+            <wp:docPr id="37" name="Picture 37"/>
+            <wp:cNvGraphicFramePr>
+              <a:graphicFrameLocks xmlns:a="http://schemas.openxmlformats.org/drawingml/2006/main" noChangeAspect="1"/>
+            </wp:cNvGraphicFramePr>
+            <a:graphic xmlns:a="http://schemas.openxmlformats.org/drawingml/2006/main">
+              <a:graphicData uri="http://schemas.openxmlformats.org/drawingml/2006/picture">
+                <pic:pic xmlns:pic="http://schemas.openxmlformats.org/drawingml/2006/picture">
+                  <pic:nvPicPr>
+                    <pic:cNvPr id="37" name="Snimka zaslona 2025-12-13 203450.png"/>
+                    <pic:cNvPicPr/>
+                  </pic:nvPicPr>
+                  <pic:blipFill>
+                    <a:blip r:embed="rId14" cstate="print">
+                      <a:extLst>
+                        <a:ext uri="{28A0092B-C50C-407E-A947-70E740481C1C}">
+                          <a14:useLocalDpi xmlns:a14="http://schemas.microsoft.com/office/drawing/2010/main" val="0"/>
+                        </a:ext>
+                      </a:extLst>
+                    </a:blip>
+                    <a:stretch>
+                      <a:fillRect/>
+                    </a:stretch>
+                  </pic:blipFill>
+                  <pic:spPr>
+                    <a:xfrm>
+                      <a:off x="0" y="0"/>
+                      <a:ext cx="3263748" cy="1630075"/>
+                    </a:xfrm>
+                    <a:prstGeom prst="rect">
+                      <a:avLst/>
+                    </a:prstGeom>
+                  </pic:spPr>
+                </pic:pic>
+              </a:graphicData>
+            </a:graphic>
+          </wp:inline>
+        </w:drawing>
+      </w:r>
+    </w:p>
+    <w:p>
+      <w:pPr>
+        <w:pStyle w:val="NormalWeb"/>
+        <w:spacing w:before="0" w:beforeAutospacing="0" w:after="160" w:afterAutospacing="0"/>
+        <w:rPr>
+          <w:rFonts w:ascii="Aptos" w:hAnsi="Aptos"/>
+          <w:b/>
+          <w:bCs/>
+          <w:color w:val="000000"/>
+        </w:rPr>
+      </w:pPr>
+    </w:p>
+    <w:p>
+      <w:pPr>
+        <w:pStyle w:val="NormalWeb"/>
+        <w:spacing w:before="0" w:beforeAutospacing="0" w:after="160" w:afterAutospacing="0"/>
+        <w:rPr>
+          <w:rFonts w:ascii="Aptos" w:hAnsi="Aptos"/>
+          <w:b/>
+          <w:bCs/>
+          <w:color w:val="000000"/>
+        </w:rPr>
+      </w:pPr>
+    </w:p>
+    <w:p>
+      <w:pPr>
+        <w:pStyle w:val="NormalWeb"/>
+        <w:spacing w:before="0" w:beforeAutospacing="0" w:after="160" w:afterAutospacing="0"/>
+        <w:rPr>
+          <w:rFonts w:ascii="Aptos" w:hAnsi="Aptos"/>
+          <w:b/>
+          <w:bCs/>
+          <w:color w:val="000000"/>
+        </w:rPr>
+      </w:pPr>
+    </w:p>
+    <w:p>
+      <w:pPr>
+        <w:pStyle w:val="NormalWeb"/>
+        <w:spacing w:before="0" w:beforeAutospacing="0" w:after="160" w:afterAutospacing="0"/>
+        <w:rPr>
+          <w:rFonts w:ascii="Aptos" w:hAnsi="Aptos"/>
+          <w:b/>
+          <w:bCs/>
+          <w:color w:val="000000"/>
+        </w:rPr>
+      </w:pPr>
+    </w:p>
+    <w:p>
+      <w:pPr>
+        <w:pStyle w:val="NormalWeb"/>
+        <w:spacing w:before="0" w:beforeAutospacing="0" w:after="160" w:afterAutospacing="0"/>
+        <w:rPr>
+          <w:rFonts w:ascii="Aptos" w:hAnsi="Aptos"/>
+          <w:b/>
+          <w:bCs/>
+          <w:color w:val="000000"/>
+        </w:rPr>
+      </w:pPr>
+      <w:r>
+        <w:rPr>
+          <w:rFonts w:ascii="Aptos" w:hAnsi="Aptos"/>
+          <w:b/>
+          <w:bCs/>
+          <w:color w:val="000000"/>
+        </w:rPr>
+        <w:lastRenderedPageBreak/>
+        <w:t xml:space="preserve">6. </w:t>
+      </w:r>
+      <w:proofErr w:type="spellStart"/>
+      <w:r>
+        <w:rPr>
+          <w:rFonts w:ascii="Aptos" w:hAnsi="Aptos"/>
+          <w:b/>
+          <w:bCs/>
+          <w:color w:val="000000"/>
+        </w:rPr>
+        <w:t>Izlistati</w:t>
+      </w:r>
+      <w:proofErr w:type="spellEnd"/>
+      <w:r>
+        <w:rPr>
+          <w:rFonts w:ascii="Aptos" w:hAnsi="Aptos"/>
+          <w:b/>
+          <w:bCs/>
+          <w:color w:val="000000"/>
+        </w:rPr>
         <w:t xml:space="preserve"> sve događaje (golovi, kartoni) za određenu utakmicu</w:t>
       </w:r>
+    </w:p>
+    <w:p>
+      <w:pPr>
+        <w:pStyle w:val="NormalWeb"/>
+        <w:spacing w:before="0" w:beforeAutospacing="0" w:after="160" w:afterAutospacing="0"/>
+      </w:pPr>
+      <w:r>
+        <w:rPr>
+          <w:rFonts w:ascii="Aptos" w:hAnsi="Aptos"/>
+          <w:b/>
+          <w:bCs/>
+          <w:color w:val="000000"/>
+        </w:rPr>
+        <w:t>Before</w:t>
+      </w:r>
+      <w:bookmarkStart w:id="0" w:name="_GoBack"/>
+      <w:bookmarkEnd w:id="0"/>
     </w:p>
     <w:p>
       <w:pPr>
@@ -758,7 +1175,7 @@
                     <pic:cNvPicPr/>
                   </pic:nvPicPr>
                   <pic:blipFill>
-                    <a:blip r:embed="rId10" cstate="print">
+                    <a:blip r:embed="rId15" cstate="print">
                       <a:extLst>
                         <a:ext uri="{28A0092B-C50C-407E-A947-70E740481C1C}">
                           <a14:useLocalDpi xmlns:a14="http://schemas.microsoft.com/office/drawing/2010/main" val="0"/>
@@ -837,7 +1254,6 @@
           <w:bCs/>
           <w:color w:val="000000"/>
         </w:rPr>
-        <w:lastRenderedPageBreak/>
         <w:t>7. Prikaži sve igrače koji su dobili žuti ili crveni karton na cijelom turniru</w:t>
       </w:r>
     </w:p>
@@ -888,7 +1304,7 @@
                     <pic:cNvPicPr/>
                   </pic:nvPicPr>
                   <pic:blipFill>
-                    <a:blip r:embed="rId11" cstate="print">
+                    <a:blip r:embed="rId16" cstate="print">
                       <a:extLst>
                         <a:ext uri="{28A0092B-C50C-407E-A947-70E740481C1C}">
                           <a14:useLocalDpi xmlns:a14="http://schemas.microsoft.com/office/drawing/2010/main" val="0"/>
@@ -945,7 +1361,7 @@
                     <pic:cNvPicPr/>
                   </pic:nvPicPr>
                   <pic:blipFill>
-                    <a:blip r:embed="rId12" cstate="print">
+                    <a:blip r:embed="rId17" cstate="print">
                       <a:extLst>
                         <a:ext uri="{28A0092B-C50C-407E-A947-70E740481C1C}">
                           <a14:useLocalDpi xmlns:a14="http://schemas.microsoft.com/office/drawing/2010/main" val="0"/>
@@ -1042,7 +1458,7 @@
                     <pic:cNvPicPr/>
                   </pic:nvPicPr>
                   <pic:blipFill>
-                    <a:blip r:embed="rId13" cstate="print">
+                    <a:blip r:embed="rId18" cstate="print">
                       <a:extLst>
                         <a:ext uri="{28A0092B-C50C-407E-A947-70E740481C1C}">
                           <a14:useLocalDpi xmlns:a14="http://schemas.microsoft.com/office/drawing/2010/main" val="0"/>
@@ -1099,7 +1515,7 @@
                     <pic:cNvPicPr/>
                   </pic:nvPicPr>
                   <pic:blipFill>
-                    <a:blip r:embed="rId14" cstate="print">
+                    <a:blip r:embed="rId19" cstate="print">
                       <a:extLst>
                         <a:ext uri="{28A0092B-C50C-407E-A947-70E740481C1C}">
                           <a14:useLocalDpi xmlns:a14="http://schemas.microsoft.com/office/drawing/2010/main" val="0"/>
@@ -1138,7 +1554,6 @@
           <w:bCs/>
           <w:color w:val="000000"/>
         </w:rPr>
-        <w:lastRenderedPageBreak/>
         <w:t>9. Prikaži tablicu bodova za određeni turnir</w:t>
       </w:r>
     </w:p>
@@ -1189,7 +1604,7 @@
                     <pic:cNvPicPr/>
                   </pic:nvPicPr>
                   <pic:blipFill>
-                    <a:blip r:embed="rId15" cstate="print">
+                    <a:blip r:embed="rId20" cstate="print">
                       <a:extLst>
                         <a:ext uri="{28A0092B-C50C-407E-A947-70E740481C1C}">
                           <a14:useLocalDpi xmlns:a14="http://schemas.microsoft.com/office/drawing/2010/main" val="0"/>
@@ -1270,6 +1685,7 @@
           <w:szCs w:val="28"/>
           <w:lang w:eastAsia="hr-HR"/>
         </w:rPr>
+        <w:lastRenderedPageBreak/>
         <w:drawing>
           <wp:inline distT="0" distB="0" distL="0" distR="0">
             <wp:extent cx="3250147" cy="2478094"/>
@@ -1286,7 +1702,7 @@
                     <pic:cNvPicPr/>
                   </pic:nvPicPr>
                   <pic:blipFill>
-                    <a:blip r:embed="rId16" cstate="print">
+                    <a:blip r:embed="rId21" cstate="print">
                       <a:extLst>
                         <a:ext uri="{28A0092B-C50C-407E-A947-70E740481C1C}">
                           <a14:useLocalDpi xmlns:a14="http://schemas.microsoft.com/office/drawing/2010/main" val="0"/>
@@ -1343,7 +1759,7 @@
                     <pic:cNvPicPr/>
                   </pic:nvPicPr>
                   <pic:blipFill>
-                    <a:blip r:embed="rId17" cstate="print">
+                    <a:blip r:embed="rId22" cstate="print">
                       <a:extLst>
                         <a:ext uri="{28A0092B-C50C-407E-A947-70E740481C1C}">
                           <a14:useLocalDpi xmlns:a14="http://schemas.microsoft.com/office/drawing/2010/main" val="0"/>
@@ -1430,7 +1846,6 @@
           <w:bCs/>
           <w:color w:val="000000"/>
         </w:rPr>
-        <w:lastRenderedPageBreak/>
         <w:t>11. Prikaži sve vrste utakmica</w:t>
       </w:r>
     </w:p>
@@ -1481,7 +1896,7 @@
                     <pic:cNvPicPr/>
                   </pic:nvPicPr>
                   <pic:blipFill>
-                    <a:blip r:embed="rId18" cstate="print">
+                    <a:blip r:embed="rId23" cstate="print">
                       <a:extLst>
                         <a:ext uri="{28A0092B-C50C-407E-A947-70E740481C1C}">
                           <a14:useLocalDpi xmlns:a14="http://schemas.microsoft.com/office/drawing/2010/main" val="0"/>
@@ -1578,7 +1993,7 @@
                     <pic:cNvPicPr/>
                   </pic:nvPicPr>
                   <pic:blipFill>
-                    <a:blip r:embed="rId19">
+                    <a:blip r:embed="rId24">
                       <a:extLst>
                         <a:ext uri="{28A0092B-C50C-407E-A947-70E740481C1C}">
                           <a14:useLocalDpi xmlns:a14="http://schemas.microsoft.com/office/drawing/2010/main" val="0"/>
@@ -1649,7 +2064,6 @@
           <w:bCs/>
           <w:color w:val="000000"/>
         </w:rPr>
-        <w:lastRenderedPageBreak/>
         <w:t>13. Prikaži igrače koji su postigli najviše golova na određenom turniru</w:t>
       </w:r>
     </w:p>
@@ -1700,7 +2114,7 @@
                     <pic:cNvPicPr/>
                   </pic:nvPicPr>
                   <pic:blipFill>
-                    <a:blip r:embed="rId20" cstate="print">
+                    <a:blip r:embed="rId25" cstate="print">
                       <a:extLst>
                         <a:ext uri="{28A0092B-C50C-407E-A947-70E740481C1C}">
                           <a14:useLocalDpi xmlns:a14="http://schemas.microsoft.com/office/drawing/2010/main" val="0"/>
@@ -1741,6 +2155,7 @@
           <w:szCs w:val="28"/>
           <w:lang w:eastAsia="hr-HR"/>
         </w:rPr>
+        <w:lastRenderedPageBreak/>
         <w:drawing>
           <wp:inline distT="0" distB="0" distL="0" distR="0">
             <wp:extent cx="3259622" cy="1464171"/>
@@ -1757,7 +2172,7 @@
                     <pic:cNvPicPr/>
                   </pic:nvPicPr>
                   <pic:blipFill>
-                    <a:blip r:embed="rId21" cstate="print">
+                    <a:blip r:embed="rId26" cstate="print">
                       <a:extLst>
                         <a:ext uri="{28A0092B-C50C-407E-A947-70E740481C1C}">
                           <a14:useLocalDpi xmlns:a14="http://schemas.microsoft.com/office/drawing/2010/main" val="0"/>
@@ -1854,7 +2269,7 @@
                     <pic:cNvPicPr/>
                   </pic:nvPicPr>
                   <pic:blipFill>
-                    <a:blip r:embed="rId22" cstate="print">
+                    <a:blip r:embed="rId27" cstate="print">
                       <a:extLst>
                         <a:ext uri="{28A0092B-C50C-407E-A947-70E740481C1C}">
                           <a14:useLocalDpi xmlns:a14="http://schemas.microsoft.com/office/drawing/2010/main" val="0"/>
@@ -1909,41 +2324,41 @@
           <w:bCs/>
           <w:color w:val="000000"/>
         </w:rPr>
+        <w:t>15. Pronađi pobjednika turnira na temelju odigranih utakmica</w:t>
+      </w:r>
+    </w:p>
+    <w:p>
+      <w:pPr>
+        <w:rPr>
+          <w:sz w:val="28"/>
+          <w:szCs w:val="28"/>
+        </w:rPr>
+      </w:pPr>
+      <w:proofErr w:type="spellStart"/>
+      <w:r>
+        <w:rPr>
+          <w:sz w:val="28"/>
+          <w:szCs w:val="28"/>
+        </w:rPr>
+        <w:t>Before</w:t>
+      </w:r>
+      <w:proofErr w:type="spellEnd"/>
+    </w:p>
+    <w:p>
+      <w:pPr>
+        <w:rPr>
+          <w:sz w:val="28"/>
+          <w:szCs w:val="28"/>
+        </w:rPr>
+      </w:pPr>
+      <w:r>
+        <w:rPr>
+          <w:noProof/>
+          <w:sz w:val="28"/>
+          <w:szCs w:val="28"/>
+          <w:lang w:eastAsia="hr-HR"/>
+        </w:rPr>
         <w:lastRenderedPageBreak/>
-        <w:t>15. Pronađi pobjednika turnira na temelju odigranih utakmica</w:t>
-      </w:r>
-    </w:p>
-    <w:p>
-      <w:pPr>
-        <w:rPr>
-          <w:sz w:val="28"/>
-          <w:szCs w:val="28"/>
-        </w:rPr>
-      </w:pPr>
-      <w:proofErr w:type="spellStart"/>
-      <w:r>
-        <w:rPr>
-          <w:sz w:val="28"/>
-          <w:szCs w:val="28"/>
-        </w:rPr>
-        <w:t>Before</w:t>
-      </w:r>
-      <w:proofErr w:type="spellEnd"/>
-    </w:p>
-    <w:p>
-      <w:pPr>
-        <w:rPr>
-          <w:sz w:val="28"/>
-          <w:szCs w:val="28"/>
-        </w:rPr>
-      </w:pPr>
-      <w:r>
-        <w:rPr>
-          <w:noProof/>
-          <w:sz w:val="28"/>
-          <w:szCs w:val="28"/>
-          <w:lang w:eastAsia="hr-HR"/>
-        </w:rPr>
         <w:drawing>
           <wp:inline distT="0" distB="0" distL="0" distR="0">
             <wp:extent cx="3325952" cy="2581719"/>
@@ -1960,7 +2375,7 @@
                     <pic:cNvPicPr/>
                   </pic:nvPicPr>
                   <pic:blipFill>
-                    <a:blip r:embed="rId23" cstate="print">
+                    <a:blip r:embed="rId28" cstate="print">
                       <a:extLst>
                         <a:ext uri="{28A0092B-C50C-407E-A947-70E740481C1C}">
                           <a14:useLocalDpi xmlns:a14="http://schemas.microsoft.com/office/drawing/2010/main" val="0"/>
@@ -2017,7 +2432,7 @@
                     <pic:cNvPicPr/>
                   </pic:nvPicPr>
                   <pic:blipFill>
-                    <a:blip r:embed="rId24" cstate="print">
+                    <a:blip r:embed="rId29" cstate="print">
                       <a:extLst>
                         <a:ext uri="{28A0092B-C50C-407E-A947-70E740481C1C}">
                           <a14:useLocalDpi xmlns:a14="http://schemas.microsoft.com/office/drawing/2010/main" val="0"/>
@@ -2114,7 +2529,7 @@
                     <pic:cNvPicPr/>
                   </pic:nvPicPr>
                   <pic:blipFill>
-                    <a:blip r:embed="rId25" cstate="print">
+                    <a:blip r:embed="rId30" cstate="print">
                       <a:extLst>
                         <a:ext uri="{28A0092B-C50C-407E-A947-70E740481C1C}">
                           <a14:useLocalDpi xmlns:a14="http://schemas.microsoft.com/office/drawing/2010/main" val="0"/>
@@ -2171,7 +2586,7 @@
                     <pic:cNvPicPr/>
                   </pic:nvPicPr>
                   <pic:blipFill>
-                    <a:blip r:embed="rId26" cstate="print">
+                    <a:blip r:embed="rId31" cstate="print">
                       <a:extLst>
                         <a:ext uri="{28A0092B-C50C-407E-A947-70E740481C1C}">
                           <a14:useLocalDpi xmlns:a14="http://schemas.microsoft.com/office/drawing/2010/main" val="0"/>
@@ -2218,41 +2633,41 @@
           <w:bCs/>
           <w:color w:val="000000"/>
         </w:rPr>
+        <w:t>17. Najbolji strijelci po timu</w:t>
+      </w:r>
+    </w:p>
+    <w:p>
+      <w:pPr>
+        <w:rPr>
+          <w:sz w:val="28"/>
+          <w:szCs w:val="28"/>
+        </w:rPr>
+      </w:pPr>
+      <w:proofErr w:type="spellStart"/>
+      <w:r>
+        <w:rPr>
+          <w:sz w:val="28"/>
+          <w:szCs w:val="28"/>
+        </w:rPr>
+        <w:t>Before</w:t>
+      </w:r>
+      <w:proofErr w:type="spellEnd"/>
+    </w:p>
+    <w:p>
+      <w:pPr>
+        <w:rPr>
+          <w:sz w:val="28"/>
+          <w:szCs w:val="28"/>
+        </w:rPr>
+      </w:pPr>
+      <w:r>
+        <w:rPr>
+          <w:noProof/>
+          <w:sz w:val="28"/>
+          <w:szCs w:val="28"/>
+          <w:lang w:eastAsia="hr-HR"/>
+        </w:rPr>
         <w:lastRenderedPageBreak/>
-        <w:t>17. Najbolji strijelci po timu</w:t>
-      </w:r>
-    </w:p>
-    <w:p>
-      <w:pPr>
-        <w:rPr>
-          <w:sz w:val="28"/>
-          <w:szCs w:val="28"/>
-        </w:rPr>
-      </w:pPr>
-      <w:proofErr w:type="spellStart"/>
-      <w:r>
-        <w:rPr>
-          <w:sz w:val="28"/>
-          <w:szCs w:val="28"/>
-        </w:rPr>
-        <w:t>Before</w:t>
-      </w:r>
-      <w:proofErr w:type="spellEnd"/>
-    </w:p>
-    <w:p>
-      <w:pPr>
-        <w:rPr>
-          <w:sz w:val="28"/>
-          <w:szCs w:val="28"/>
-        </w:rPr>
-      </w:pPr>
-      <w:r>
-        <w:rPr>
-          <w:noProof/>
-          <w:sz w:val="28"/>
-          <w:szCs w:val="28"/>
-          <w:lang w:eastAsia="hr-HR"/>
-        </w:rPr>
         <w:drawing>
           <wp:inline distT="0" distB="0" distL="0" distR="0">
             <wp:extent cx="3179771" cy="2482619"/>
@@ -2269,7 +2684,7 @@
                     <pic:cNvPicPr/>
                   </pic:nvPicPr>
                   <pic:blipFill>
-                    <a:blip r:embed="rId27" cstate="print">
+                    <a:blip r:embed="rId32" cstate="print">
                       <a:extLst>
                         <a:ext uri="{28A0092B-C50C-407E-A947-70E740481C1C}">
                           <a14:useLocalDpi xmlns:a14="http://schemas.microsoft.com/office/drawing/2010/main" val="0"/>
@@ -2326,7 +2741,7 @@
                     <pic:cNvPicPr/>
                   </pic:nvPicPr>
                   <pic:blipFill>
-                    <a:blip r:embed="rId28" cstate="print">
+                    <a:blip r:embed="rId33" cstate="print">
                       <a:extLst>
                         <a:ext uri="{28A0092B-C50C-407E-A947-70E740481C1C}">
                           <a14:useLocalDpi xmlns:a14="http://schemas.microsoft.com/office/drawing/2010/main" val="0"/>
@@ -2423,7 +2838,7 @@
                     <pic:cNvPicPr/>
                   </pic:nvPicPr>
                   <pic:blipFill>
-                    <a:blip r:embed="rId29" cstate="print">
+                    <a:blip r:embed="rId34" cstate="print">
                       <a:extLst>
                         <a:ext uri="{28A0092B-C50C-407E-A947-70E740481C1C}">
                           <a14:useLocalDpi xmlns:a14="http://schemas.microsoft.com/office/drawing/2010/main" val="0"/>
@@ -2480,7 +2895,7 @@
                     <pic:cNvPicPr/>
                   </pic:nvPicPr>
                   <pic:blipFill>
-                    <a:blip r:embed="rId30" cstate="print">
+                    <a:blip r:embed="rId35" cstate="print">
                       <a:extLst>
                         <a:ext uri="{28A0092B-C50C-407E-A947-70E740481C1C}">
                           <a14:useLocalDpi xmlns:a14="http://schemas.microsoft.com/office/drawing/2010/main" val="0"/>
@@ -2514,7 +2929,6 @@
           <w:szCs w:val="28"/>
         </w:rPr>
       </w:pPr>
-      <w:bookmarkStart w:id="0" w:name="_GoBack"/>
       <w:r>
         <w:rPr>
           <w:noProof/>
@@ -2538,7 +2952,7 @@
                     <pic:cNvPicPr/>
                   </pic:nvPicPr>
                   <pic:blipFill>
-                    <a:blip r:embed="rId31" cstate="print">
+                    <a:blip r:embed="rId36" cstate="print">
                       <a:extLst>
                         <a:ext uri="{28A0092B-C50C-407E-A947-70E740481C1C}">
                           <a14:useLocalDpi xmlns:a14="http://schemas.microsoft.com/office/drawing/2010/main" val="0"/>
@@ -2564,7 +2978,6 @@
           </wp:inline>
         </w:drawing>
       </w:r>
-      <w:bookmarkEnd w:id="0"/>
     </w:p>
     <w:p>
       <w:pPr>

</xml_diff>